<commit_message>
updated about, resume, index
</commit_message>
<xml_diff>
--- a/docs/resume/website_resume.docx
+++ b/docs/resume/website_resume.docx
@@ -49,7 +49,23 @@
           <w:sz w:val="22"/>
           <w:szCs w:val="22"/>
         </w:rPr>
-        <w:t xml:space="preserve">| Santa Barbara, CA </w:t>
+        <w:t xml:space="preserve">| </w:t>
+      </w:r>
+      <w:r>
+        <w:rPr>
+          <w:rFonts w:asciiTheme="majorHAnsi" w:hAnsiTheme="majorHAnsi" w:cstheme="majorHAnsi"/>
+          <w:sz w:val="22"/>
+          <w:szCs w:val="22"/>
+        </w:rPr>
+        <w:t>Los Angeles</w:t>
+      </w:r>
+      <w:r>
+        <w:rPr>
+          <w:rFonts w:asciiTheme="majorHAnsi" w:hAnsiTheme="majorHAnsi" w:cstheme="majorHAnsi"/>
+          <w:sz w:val="22"/>
+          <w:szCs w:val="22"/>
+        </w:rPr>
+        <w:t xml:space="preserve">, CA </w:t>
       </w:r>
       <w:r>
         <w:rPr>
@@ -287,7 +303,39 @@
           <w:sz w:val="22"/>
           <w:szCs w:val="22"/>
         </w:rPr>
-        <w:t>Certified arborists with 5+ years of urban forestry nonprofit management experience and a master’s degree in environmental data science</w:t>
+        <w:t>Certified arborists</w:t>
+      </w:r>
+      <w:r>
+        <w:rPr>
+          <w:rFonts w:asciiTheme="majorHAnsi" w:hAnsiTheme="majorHAnsi" w:cstheme="majorHAnsi"/>
+          <w:sz w:val="22"/>
+          <w:szCs w:val="22"/>
+        </w:rPr>
+        <w:t xml:space="preserve"> and trained environmental data scientist</w:t>
+      </w:r>
+      <w:r>
+        <w:rPr>
+          <w:rFonts w:asciiTheme="majorHAnsi" w:hAnsiTheme="majorHAnsi" w:cstheme="majorHAnsi"/>
+          <w:sz w:val="22"/>
+          <w:szCs w:val="22"/>
+        </w:rPr>
+        <w:t xml:space="preserve"> with </w:t>
+      </w:r>
+      <w:r>
+        <w:rPr>
+          <w:rFonts w:asciiTheme="majorHAnsi" w:hAnsiTheme="majorHAnsi" w:cstheme="majorHAnsi"/>
+          <w:sz w:val="22"/>
+          <w:szCs w:val="22"/>
+        </w:rPr>
+        <w:t>7</w:t>
+      </w:r>
+      <w:r>
+        <w:rPr>
+          <w:rFonts w:asciiTheme="majorHAnsi" w:hAnsiTheme="majorHAnsi" w:cstheme="majorHAnsi"/>
+          <w:sz w:val="22"/>
+          <w:szCs w:val="22"/>
+        </w:rPr>
+        <w:t>+ years of urban forestry experience</w:t>
       </w:r>
       <w:r>
         <w:rPr>
@@ -542,39 +590,7 @@
           <w:sz w:val="22"/>
           <w:szCs w:val="22"/>
         </w:rPr>
-        <w:t>8</w:t>
-      </w:r>
-      <w:r>
-        <w:rPr>
-          <w:rFonts w:asciiTheme="majorHAnsi" w:hAnsiTheme="majorHAnsi" w:cstheme="majorHAnsi"/>
-          <w:sz w:val="22"/>
-          <w:szCs w:val="22"/>
-        </w:rPr>
-        <w:t>/2</w:t>
-      </w:r>
-      <w:r>
-        <w:rPr>
-          <w:rFonts w:asciiTheme="majorHAnsi" w:hAnsiTheme="majorHAnsi" w:cstheme="majorHAnsi"/>
-          <w:sz w:val="22"/>
-          <w:szCs w:val="22"/>
-        </w:rPr>
-        <w:t>1</w:t>
-      </w:r>
-      <w:r>
-        <w:rPr>
-          <w:rFonts w:asciiTheme="majorHAnsi" w:hAnsiTheme="majorHAnsi" w:cstheme="majorHAnsi"/>
-          <w:sz w:val="22"/>
-          <w:szCs w:val="22"/>
-        </w:rPr>
-        <w:t>–</w:t>
-      </w:r>
-      <w:r>
-        <w:rPr>
-          <w:rFonts w:asciiTheme="majorHAnsi" w:hAnsiTheme="majorHAnsi" w:cstheme="majorHAnsi"/>
-          <w:sz w:val="22"/>
-          <w:szCs w:val="22"/>
-        </w:rPr>
-        <w:t>6/22</w:t>
+        <w:t>June 2022</w:t>
       </w:r>
       <w:r>
         <w:rPr>
@@ -695,7 +711,7 @@
           <w:sz w:val="22"/>
           <w:szCs w:val="22"/>
         </w:rPr>
-        <w:t xml:space="preserve">Statistics for Environmental Data Science; </w:t>
+        <w:t xml:space="preserve">Statistics; </w:t>
       </w:r>
       <w:r>
         <w:rPr>
@@ -719,65 +735,99 @@
           <w:sz w:val="22"/>
           <w:szCs w:val="22"/>
         </w:rPr>
-        <w:t>Metadata Standards and Data Semantics; Analytical Workflows and Scientific Reproducibility</w:t>
-      </w:r>
-      <w:r>
-        <w:rPr>
-          <w:rFonts w:asciiTheme="majorHAnsi" w:hAnsiTheme="majorHAnsi" w:cstheme="majorHAnsi"/>
-          <w:sz w:val="22"/>
-          <w:szCs w:val="22"/>
-        </w:rPr>
-        <w:t xml:space="preserve"> </w:t>
-      </w:r>
-      <w:r>
-        <w:rPr>
-          <w:rFonts w:asciiTheme="majorHAnsi" w:hAnsiTheme="majorHAnsi" w:cstheme="majorHAnsi"/>
-          <w:sz w:val="22"/>
-          <w:szCs w:val="22"/>
-        </w:rPr>
-        <w:t>(completed by June 2022)</w:t>
+        <w:t>Analytical Workflows and Scientific Reproducibility</w:t>
       </w:r>
     </w:p>
     <w:p>
       <w:pPr>
         <w:pStyle w:val="NoSpacing"/>
-        <w:ind w:left="360"/>
-        <w:rPr>
-          <w:rFonts w:asciiTheme="majorHAnsi" w:hAnsiTheme="majorHAnsi" w:cstheme="majorHAnsi"/>
-          <w:sz w:val="22"/>
-          <w:szCs w:val="22"/>
-        </w:rPr>
-      </w:pPr>
-      <w:r>
-        <w:rPr>
-          <w:rFonts w:asciiTheme="majorHAnsi" w:hAnsiTheme="majorHAnsi" w:cstheme="majorHAnsi"/>
-          <w:sz w:val="22"/>
-          <w:szCs w:val="22"/>
-          <w:u w:val="single"/>
-        </w:rPr>
-        <w:t>Honors/Awards</w:t>
-      </w:r>
-      <w:r>
-        <w:rPr>
-          <w:rFonts w:asciiTheme="majorHAnsi" w:hAnsiTheme="majorHAnsi" w:cstheme="majorHAnsi"/>
-          <w:sz w:val="22"/>
-          <w:szCs w:val="22"/>
-        </w:rPr>
-        <w:t>:</w:t>
-      </w:r>
-      <w:r>
-        <w:rPr>
-          <w:rFonts w:asciiTheme="majorHAnsi" w:hAnsiTheme="majorHAnsi" w:cstheme="majorHAnsi"/>
-          <w:sz w:val="22"/>
-          <w:szCs w:val="22"/>
-        </w:rPr>
-        <w:t xml:space="preserve"> Environmental Data Science Scholarship</w:t>
+        <w:spacing w:before="160"/>
+        <w:rPr>
+          <w:rFonts w:asciiTheme="majorHAnsi" w:hAnsiTheme="majorHAnsi" w:cstheme="majorHAnsi"/>
+          <w:sz w:val="22"/>
+          <w:szCs w:val="22"/>
+        </w:rPr>
+      </w:pPr>
+      <w:r>
+        <w:rPr>
+          <w:rFonts w:asciiTheme="majorHAnsi" w:hAnsiTheme="majorHAnsi" w:cstheme="majorHAnsi"/>
+          <w:b/>
+          <w:bCs/>
+          <w:sz w:val="22"/>
+          <w:szCs w:val="22"/>
+        </w:rPr>
+        <w:t>Bachelor of Arts</w:t>
+      </w:r>
+      <w:r>
+        <w:rPr>
+          <w:rFonts w:asciiTheme="majorHAnsi" w:hAnsiTheme="majorHAnsi" w:cstheme="majorHAnsi"/>
+          <w:b/>
+          <w:bCs/>
+          <w:sz w:val="22"/>
+          <w:szCs w:val="22"/>
+        </w:rPr>
+        <w:t xml:space="preserve"> in</w:t>
+      </w:r>
+      <w:r>
+        <w:rPr>
+          <w:rFonts w:asciiTheme="majorHAnsi" w:hAnsiTheme="majorHAnsi" w:cstheme="majorHAnsi"/>
+          <w:b/>
+          <w:bCs/>
+          <w:sz w:val="22"/>
+          <w:szCs w:val="22"/>
+        </w:rPr>
+        <w:t xml:space="preserve"> Urban </w:t>
+      </w:r>
+      <w:r>
+        <w:rPr>
+          <w:rFonts w:asciiTheme="majorHAnsi" w:hAnsiTheme="majorHAnsi" w:cstheme="majorHAnsi"/>
+          <w:b/>
+          <w:bCs/>
+          <w:sz w:val="22"/>
+          <w:szCs w:val="22"/>
+        </w:rPr>
+        <w:t>&amp;</w:t>
+      </w:r>
+      <w:r>
+        <w:rPr>
+          <w:rFonts w:asciiTheme="majorHAnsi" w:hAnsiTheme="majorHAnsi" w:cstheme="majorHAnsi"/>
+          <w:b/>
+          <w:bCs/>
+          <w:sz w:val="22"/>
+          <w:szCs w:val="22"/>
+        </w:rPr>
+        <w:t xml:space="preserve"> Environmental</w:t>
+      </w:r>
+      <w:r>
+        <w:rPr>
+          <w:rFonts w:asciiTheme="majorHAnsi" w:hAnsiTheme="majorHAnsi" w:cstheme="majorHAnsi"/>
+          <w:sz w:val="22"/>
+          <w:szCs w:val="22"/>
+        </w:rPr>
+        <w:t xml:space="preserve"> </w:t>
+      </w:r>
+      <w:r>
+        <w:rPr>
+          <w:rFonts w:asciiTheme="majorHAnsi" w:hAnsiTheme="majorHAnsi" w:cstheme="majorHAnsi"/>
+          <w:b/>
+          <w:bCs/>
+          <w:sz w:val="22"/>
+          <w:szCs w:val="22"/>
+        </w:rPr>
+        <w:t>Policy</w:t>
+      </w:r>
+      <w:r>
+        <w:rPr>
+          <w:rFonts w:asciiTheme="majorHAnsi" w:hAnsiTheme="majorHAnsi" w:cstheme="majorHAnsi"/>
+          <w:sz w:val="22"/>
+          <w:szCs w:val="22"/>
+        </w:rPr>
+        <w:t xml:space="preserve"> (May 2013)</w:t>
       </w:r>
     </w:p>
     <w:p>
       <w:pPr>
         <w:pStyle w:val="NoSpacing"/>
-        <w:spacing w:before="200"/>
         <w:rPr>
           <w:rFonts w:asciiTheme="majorHAnsi" w:hAnsiTheme="majorHAnsi" w:cstheme="majorHAnsi"/>
           <w:sz w:val="22"/>
@@ -792,7 +842,7 @@
           <w:sz w:val="22"/>
           <w:szCs w:val="22"/>
         </w:rPr>
-        <w:t>Bachelor of Arts</w:t>
+        <w:t>Occidental College</w:t>
       </w:r>
       <w:r>
         <w:rPr>
@@ -802,96 +852,20 @@
           <w:sz w:val="22"/>
           <w:szCs w:val="22"/>
         </w:rPr>
-        <w:t xml:space="preserve"> in</w:t>
-      </w:r>
-      <w:r>
-        <w:rPr>
-          <w:rFonts w:asciiTheme="majorHAnsi" w:hAnsiTheme="majorHAnsi" w:cstheme="majorHAnsi"/>
-          <w:b/>
-          <w:bCs/>
-          <w:sz w:val="22"/>
-          <w:szCs w:val="22"/>
-        </w:rPr>
-        <w:t xml:space="preserve"> Urban </w:t>
-      </w:r>
-      <w:r>
-        <w:rPr>
-          <w:rFonts w:asciiTheme="majorHAnsi" w:hAnsiTheme="majorHAnsi" w:cstheme="majorHAnsi"/>
-          <w:b/>
-          <w:bCs/>
-          <w:sz w:val="22"/>
-          <w:szCs w:val="22"/>
-        </w:rPr>
-        <w:t>&amp;</w:t>
-      </w:r>
-      <w:r>
-        <w:rPr>
-          <w:rFonts w:asciiTheme="majorHAnsi" w:hAnsiTheme="majorHAnsi" w:cstheme="majorHAnsi"/>
-          <w:b/>
-          <w:bCs/>
-          <w:sz w:val="22"/>
-          <w:szCs w:val="22"/>
-        </w:rPr>
-        <w:t xml:space="preserve"> Environmental</w:t>
-      </w:r>
-      <w:r>
-        <w:rPr>
-          <w:rFonts w:asciiTheme="majorHAnsi" w:hAnsiTheme="majorHAnsi" w:cstheme="majorHAnsi"/>
-          <w:sz w:val="22"/>
-          <w:szCs w:val="22"/>
-        </w:rPr>
-        <w:t xml:space="preserve"> Policy</w:t>
-      </w:r>
-      <w:r>
-        <w:rPr>
-          <w:rFonts w:asciiTheme="majorHAnsi" w:hAnsiTheme="majorHAnsi" w:cstheme="majorHAnsi"/>
-          <w:sz w:val="22"/>
-          <w:szCs w:val="22"/>
-        </w:rPr>
-        <w:t xml:space="preserve"> (May 2013)</w:t>
+        <w:t>,</w:t>
+      </w:r>
+      <w:r>
+        <w:rPr>
+          <w:rFonts w:asciiTheme="majorHAnsi" w:hAnsiTheme="majorHAnsi" w:cstheme="majorHAnsi"/>
+          <w:sz w:val="22"/>
+          <w:szCs w:val="22"/>
+        </w:rPr>
+        <w:t xml:space="preserve"> Los Angeles, CA</w:t>
       </w:r>
     </w:p>
     <w:p>
       <w:pPr>
         <w:pStyle w:val="NoSpacing"/>
-        <w:rPr>
-          <w:rFonts w:asciiTheme="majorHAnsi" w:hAnsiTheme="majorHAnsi" w:cstheme="majorHAnsi"/>
-          <w:sz w:val="22"/>
-          <w:szCs w:val="22"/>
-        </w:rPr>
-      </w:pPr>
-      <w:r>
-        <w:rPr>
-          <w:rFonts w:asciiTheme="majorHAnsi" w:hAnsiTheme="majorHAnsi" w:cstheme="majorHAnsi"/>
-          <w:b/>
-          <w:bCs/>
-          <w:sz w:val="22"/>
-          <w:szCs w:val="22"/>
-        </w:rPr>
-        <w:t>Occidental College</w:t>
-      </w:r>
-      <w:r>
-        <w:rPr>
-          <w:rFonts w:asciiTheme="majorHAnsi" w:hAnsiTheme="majorHAnsi" w:cstheme="majorHAnsi"/>
-          <w:b/>
-          <w:bCs/>
-          <w:sz w:val="22"/>
-          <w:szCs w:val="22"/>
-        </w:rPr>
-        <w:t>,</w:t>
-      </w:r>
-      <w:r>
-        <w:rPr>
-          <w:rFonts w:asciiTheme="majorHAnsi" w:hAnsiTheme="majorHAnsi" w:cstheme="majorHAnsi"/>
-          <w:sz w:val="22"/>
-          <w:szCs w:val="22"/>
-        </w:rPr>
-        <w:t xml:space="preserve"> Los Angeles, CA</w:t>
-      </w:r>
-    </w:p>
-    <w:p>
-      <w:pPr>
-        <w:pStyle w:val="NoSpacing"/>
         <w:ind w:left="360"/>
         <w:rPr>
           <w:rFonts w:asciiTheme="majorHAnsi" w:hAnsiTheme="majorHAnsi" w:cstheme="majorHAnsi"/>
@@ -947,42 +921,6 @@
           <w:szCs w:val="22"/>
         </w:rPr>
         <w:t>, Cum laude</w:t>
-      </w:r>
-    </w:p>
-    <w:p>
-      <w:pPr>
-        <w:pStyle w:val="NoSpacing"/>
-        <w:ind w:left="360"/>
-        <w:rPr>
-          <w:rFonts w:asciiTheme="majorHAnsi" w:hAnsiTheme="majorHAnsi" w:cstheme="majorHAnsi"/>
-          <w:sz w:val="22"/>
-          <w:szCs w:val="22"/>
-        </w:rPr>
-      </w:pPr>
-      <w:r>
-        <w:rPr>
-          <w:rFonts w:asciiTheme="majorHAnsi" w:hAnsiTheme="majorHAnsi" w:cstheme="majorHAnsi"/>
-          <w:sz w:val="22"/>
-          <w:szCs w:val="22"/>
-          <w:u w:val="single"/>
-        </w:rPr>
-        <w:t>Minor</w:t>
-      </w:r>
-      <w:r>
-        <w:rPr>
-          <w:rFonts w:asciiTheme="majorHAnsi" w:hAnsiTheme="majorHAnsi" w:cstheme="majorHAnsi"/>
-          <w:sz w:val="22"/>
-          <w:szCs w:val="22"/>
-        </w:rPr>
-        <w:t>:</w:t>
-      </w:r>
-      <w:r>
-        <w:rPr>
-          <w:rFonts w:asciiTheme="majorHAnsi" w:hAnsiTheme="majorHAnsi" w:cstheme="majorHAnsi"/>
-          <w:sz w:val="22"/>
-          <w:szCs w:val="22"/>
-        </w:rPr>
-        <w:t xml:space="preserve"> Spanish</w:t>
       </w:r>
     </w:p>
     <w:p>
@@ -1024,7 +962,15 @@
           <w:sz w:val="22"/>
           <w:szCs w:val="22"/>
         </w:rPr>
-        <w:t xml:space="preserve">Master’s Capstone </w:t>
+        <w:t xml:space="preserve">Environmental Data Scientist </w:t>
+      </w:r>
+      <w:r>
+        <w:rPr>
+          <w:rFonts w:asciiTheme="majorHAnsi" w:hAnsiTheme="majorHAnsi" w:cstheme="majorHAnsi"/>
+          <w:sz w:val="22"/>
+          <w:szCs w:val="22"/>
+        </w:rPr>
+        <w:t>–</w:t>
       </w:r>
       <w:r>
         <w:rPr>
@@ -1034,6 +980,149 @@
           <w:sz w:val="22"/>
           <w:szCs w:val="22"/>
         </w:rPr>
+        <w:t xml:space="preserve"> Dudek</w:t>
+      </w:r>
+      <w:r>
+        <w:rPr>
+          <w:rFonts w:asciiTheme="majorHAnsi" w:hAnsiTheme="majorHAnsi" w:cstheme="majorHAnsi"/>
+          <w:sz w:val="22"/>
+          <w:szCs w:val="22"/>
+        </w:rPr>
+        <w:t xml:space="preserve"> | Pasadena, CA (3/22</w:t>
+      </w:r>
+      <w:r>
+        <w:rPr>
+          <w:rFonts w:asciiTheme="majorHAnsi" w:hAnsiTheme="majorHAnsi" w:cstheme="majorHAnsi"/>
+          <w:sz w:val="22"/>
+          <w:szCs w:val="22"/>
+        </w:rPr>
+        <w:t>–</w:t>
+      </w:r>
+      <w:r>
+        <w:rPr>
+          <w:rFonts w:asciiTheme="majorHAnsi" w:hAnsiTheme="majorHAnsi" w:cstheme="majorHAnsi"/>
+          <w:sz w:val="22"/>
+          <w:szCs w:val="22"/>
+        </w:rPr>
+        <w:t>present)</w:t>
+      </w:r>
+    </w:p>
+    <w:p>
+      <w:pPr>
+        <w:pStyle w:val="NoSpacing"/>
+        <w:numPr>
+          <w:ilvl w:val="0"/>
+          <w:numId w:val="27"/>
+        </w:numPr>
+        <w:rPr>
+          <w:rFonts w:asciiTheme="majorHAnsi" w:hAnsiTheme="majorHAnsi" w:cstheme="majorHAnsi"/>
+          <w:sz w:val="22"/>
+          <w:szCs w:val="22"/>
+        </w:rPr>
+      </w:pPr>
+      <w:r>
+        <w:rPr>
+          <w:rFonts w:asciiTheme="majorHAnsi" w:hAnsiTheme="majorHAnsi" w:cstheme="majorHAnsi"/>
+          <w:sz w:val="22"/>
+          <w:szCs w:val="22"/>
+        </w:rPr>
+        <w:t xml:space="preserve">Developed reproducible systems for analyzing inventory sustainability metrics, canopy cover analysis and equity, and other urban forestry data as part of Urban Forestry Management Plans for city and county clients. </w:t>
+      </w:r>
+    </w:p>
+    <w:p>
+      <w:pPr>
+        <w:pStyle w:val="NoSpacing"/>
+        <w:numPr>
+          <w:ilvl w:val="0"/>
+          <w:numId w:val="27"/>
+        </w:numPr>
+        <w:rPr>
+          <w:rFonts w:asciiTheme="majorHAnsi" w:hAnsiTheme="majorHAnsi" w:cstheme="majorHAnsi"/>
+          <w:sz w:val="22"/>
+          <w:szCs w:val="22"/>
+        </w:rPr>
+      </w:pPr>
+      <w:r>
+        <w:rPr>
+          <w:rFonts w:asciiTheme="majorHAnsi" w:hAnsiTheme="majorHAnsi" w:cstheme="majorHAnsi"/>
+          <w:sz w:val="22"/>
+          <w:szCs w:val="22"/>
+        </w:rPr>
+        <w:t>Created comprehensive, clear, and engaging data visualizations including graphs, charts, and maps.</w:t>
+      </w:r>
+    </w:p>
+    <w:p>
+      <w:pPr>
+        <w:pStyle w:val="NoSpacing"/>
+        <w:numPr>
+          <w:ilvl w:val="0"/>
+          <w:numId w:val="27"/>
+        </w:numPr>
+        <w:rPr>
+          <w:rFonts w:asciiTheme="majorHAnsi" w:hAnsiTheme="majorHAnsi" w:cstheme="majorHAnsi"/>
+          <w:sz w:val="22"/>
+          <w:szCs w:val="22"/>
+        </w:rPr>
+      </w:pPr>
+      <w:r>
+        <w:rPr>
+          <w:rFonts w:asciiTheme="majorHAnsi" w:hAnsiTheme="majorHAnsi" w:cstheme="majorHAnsi"/>
+          <w:sz w:val="22"/>
+          <w:szCs w:val="22"/>
+        </w:rPr>
+        <w:t xml:space="preserve">Reviewed standard details and other technical urban forestry plans and documents. </w:t>
+      </w:r>
+    </w:p>
+    <w:p>
+      <w:pPr>
+        <w:pStyle w:val="NoSpacing"/>
+        <w:numPr>
+          <w:ilvl w:val="0"/>
+          <w:numId w:val="27"/>
+        </w:numPr>
+        <w:rPr>
+          <w:rFonts w:asciiTheme="majorHAnsi" w:hAnsiTheme="majorHAnsi" w:cstheme="majorHAnsi"/>
+          <w:sz w:val="22"/>
+          <w:szCs w:val="22"/>
+        </w:rPr>
+      </w:pPr>
+      <w:r>
+        <w:rPr>
+          <w:rFonts w:asciiTheme="majorHAnsi" w:hAnsiTheme="majorHAnsi" w:cstheme="majorHAnsi"/>
+          <w:sz w:val="22"/>
+          <w:szCs w:val="22"/>
+        </w:rPr>
+        <w:t>Authored sections of Urban Forestry Management Plans relating to topics such as municipal tree management practices, canopy cover equity, and climate resilience.</w:t>
+      </w:r>
+    </w:p>
+    <w:p>
+      <w:pPr>
+        <w:pStyle w:val="NoSpacing"/>
+        <w:spacing w:before="160"/>
+        <w:rPr>
+          <w:rFonts w:asciiTheme="majorHAnsi" w:hAnsiTheme="majorHAnsi" w:cstheme="majorHAnsi"/>
+          <w:sz w:val="22"/>
+          <w:szCs w:val="22"/>
+        </w:rPr>
+      </w:pPr>
+      <w:r>
+        <w:rPr>
+          <w:rFonts w:asciiTheme="majorHAnsi" w:hAnsiTheme="majorHAnsi" w:cstheme="majorHAnsi"/>
+          <w:b/>
+          <w:bCs/>
+          <w:sz w:val="22"/>
+          <w:szCs w:val="22"/>
+        </w:rPr>
+        <w:t xml:space="preserve">Master’s Capstone </w:t>
+      </w:r>
+      <w:r>
+        <w:rPr>
+          <w:rFonts w:asciiTheme="majorHAnsi" w:hAnsiTheme="majorHAnsi" w:cstheme="majorHAnsi"/>
+          <w:b/>
+          <w:bCs/>
+          <w:sz w:val="22"/>
+          <w:szCs w:val="22"/>
+        </w:rPr>
         <w:t>Project</w:t>
       </w:r>
       <w:r>
@@ -1042,7 +1131,15 @@
           <w:sz w:val="22"/>
           <w:szCs w:val="22"/>
         </w:rPr>
-        <w:t xml:space="preserve"> –</w:t>
+        <w:t xml:space="preserve"> </w:t>
+      </w:r>
+      <w:r>
+        <w:rPr>
+          <w:rFonts w:asciiTheme="majorHAnsi" w:hAnsiTheme="majorHAnsi" w:cstheme="majorHAnsi"/>
+          <w:sz w:val="22"/>
+          <w:szCs w:val="22"/>
+        </w:rPr>
+        <w:t>–</w:t>
       </w:r>
       <w:r>
         <w:rPr>
@@ -1434,7 +1531,7 @@
     <w:p>
       <w:pPr>
         <w:pStyle w:val="NoSpacing"/>
-        <w:spacing w:before="200"/>
+        <w:spacing w:before="160"/>
         <w:rPr>
           <w:rFonts w:asciiTheme="majorHAnsi" w:hAnsiTheme="majorHAnsi" w:cstheme="majorHAnsi"/>
           <w:sz w:val="22"/>
@@ -1459,7 +1556,15 @@
           <w:sz w:val="22"/>
           <w:szCs w:val="22"/>
         </w:rPr>
-        <w:t xml:space="preserve"> Intern –</w:t>
+        <w:t xml:space="preserve"> Intern </w:t>
+      </w:r>
+      <w:r>
+        <w:rPr>
+          <w:rFonts w:asciiTheme="majorHAnsi" w:hAnsiTheme="majorHAnsi" w:cstheme="majorHAnsi"/>
+          <w:sz w:val="22"/>
+          <w:szCs w:val="22"/>
+        </w:rPr>
+        <w:t>–</w:t>
       </w:r>
       <w:r>
         <w:rPr>
@@ -1509,7 +1614,23 @@
           <w:sz w:val="22"/>
           <w:szCs w:val="22"/>
         </w:rPr>
-        <w:t xml:space="preserve"> (1/22–present)</w:t>
+        <w:t xml:space="preserve"> (1/22–</w:t>
+      </w:r>
+      <w:r>
+        <w:rPr>
+          <w:rFonts w:asciiTheme="majorHAnsi" w:hAnsiTheme="majorHAnsi" w:cstheme="majorHAnsi"/>
+          <w:sz w:val="22"/>
+          <w:szCs w:val="22"/>
+        </w:rPr>
+        <w:t>3/22</w:t>
+      </w:r>
+      <w:r>
+        <w:rPr>
+          <w:rFonts w:asciiTheme="majorHAnsi" w:hAnsiTheme="majorHAnsi" w:cstheme="majorHAnsi"/>
+          <w:sz w:val="22"/>
+          <w:szCs w:val="22"/>
+        </w:rPr>
+        <w:t>)</w:t>
       </w:r>
     </w:p>
     <w:p>
@@ -1587,192 +1708,15 @@
           <w:sz w:val="22"/>
           <w:szCs w:val="22"/>
         </w:rPr>
-        <w:t xml:space="preserve"> and upload data and metadata </w:t>
-      </w:r>
-      <w:r>
-        <w:rPr>
-          <w:rFonts w:asciiTheme="majorHAnsi" w:hAnsiTheme="majorHAnsi" w:cstheme="majorHAnsi"/>
-          <w:sz w:val="22"/>
-          <w:szCs w:val="22"/>
-        </w:rPr>
-        <w:t xml:space="preserve">to </w:t>
-      </w:r>
-      <w:r>
-        <w:rPr>
-          <w:rFonts w:asciiTheme="majorHAnsi" w:hAnsiTheme="majorHAnsi" w:cstheme="majorHAnsi"/>
-          <w:sz w:val="22"/>
-          <w:szCs w:val="22"/>
-        </w:rPr>
-        <w:t xml:space="preserve">the </w:t>
-      </w:r>
-      <w:r>
-        <w:rPr>
-          <w:rFonts w:asciiTheme="majorHAnsi" w:hAnsiTheme="majorHAnsi" w:cstheme="majorHAnsi"/>
-          <w:sz w:val="22"/>
-          <w:szCs w:val="22"/>
-        </w:rPr>
-        <w:t>Arctic Data Center</w:t>
-      </w:r>
-      <w:r>
-        <w:rPr>
-          <w:rFonts w:asciiTheme="majorHAnsi" w:hAnsiTheme="majorHAnsi" w:cstheme="majorHAnsi"/>
-          <w:sz w:val="22"/>
-          <w:szCs w:val="22"/>
-        </w:rPr>
-        <w:t xml:space="preserve"> repository</w:t>
-      </w:r>
-      <w:r>
-        <w:rPr>
-          <w:rFonts w:asciiTheme="majorHAnsi" w:hAnsiTheme="majorHAnsi" w:cstheme="majorHAnsi"/>
-          <w:sz w:val="22"/>
-          <w:szCs w:val="22"/>
-        </w:rPr>
-        <w:t xml:space="preserve">, </w:t>
-      </w:r>
-      <w:r>
-        <w:rPr>
-          <w:rFonts w:asciiTheme="majorHAnsi" w:hAnsiTheme="majorHAnsi" w:cstheme="majorHAnsi"/>
-          <w:sz w:val="22"/>
-          <w:szCs w:val="22"/>
-        </w:rPr>
-        <w:t>the National Science Foundation’s Office of Polar Programs official data repository.</w:t>
-      </w:r>
-    </w:p>
-    <w:p>
-      <w:pPr>
-        <w:pStyle w:val="NoSpacing"/>
-        <w:spacing w:before="200"/>
-        <w:rPr>
-          <w:rFonts w:asciiTheme="majorHAnsi" w:hAnsiTheme="majorHAnsi" w:cstheme="majorHAnsi"/>
-          <w:sz w:val="22"/>
-          <w:szCs w:val="22"/>
-        </w:rPr>
-      </w:pPr>
-      <w:r>
-        <w:rPr>
-          <w:rFonts w:asciiTheme="majorHAnsi" w:hAnsiTheme="majorHAnsi" w:cstheme="majorHAnsi"/>
-          <w:b/>
-          <w:bCs/>
-          <w:sz w:val="22"/>
-          <w:szCs w:val="22"/>
-        </w:rPr>
-        <w:t xml:space="preserve">Contractor – </w:t>
-      </w:r>
-      <w:r>
-        <w:rPr>
-          <w:rFonts w:asciiTheme="majorHAnsi" w:hAnsiTheme="majorHAnsi" w:cstheme="majorHAnsi"/>
-          <w:b/>
-          <w:bCs/>
-          <w:sz w:val="22"/>
-          <w:szCs w:val="22"/>
-        </w:rPr>
-        <w:t>City</w:t>
-      </w:r>
-      <w:r>
-        <w:rPr>
-          <w:rFonts w:asciiTheme="majorHAnsi" w:hAnsiTheme="majorHAnsi" w:cstheme="majorHAnsi"/>
-          <w:b/>
-          <w:bCs/>
-          <w:sz w:val="22"/>
-          <w:szCs w:val="22"/>
-        </w:rPr>
-        <w:t xml:space="preserve"> </w:t>
-      </w:r>
-      <w:r>
-        <w:rPr>
-          <w:rFonts w:asciiTheme="majorHAnsi" w:hAnsiTheme="majorHAnsi" w:cstheme="majorHAnsi"/>
-          <w:b/>
-          <w:bCs/>
-          <w:sz w:val="22"/>
-          <w:szCs w:val="22"/>
-        </w:rPr>
-        <w:t>Plants</w:t>
-      </w:r>
-      <w:r>
-        <w:rPr>
-          <w:rFonts w:asciiTheme="majorHAnsi" w:hAnsiTheme="majorHAnsi" w:cstheme="majorHAnsi"/>
-          <w:sz w:val="22"/>
-          <w:szCs w:val="22"/>
-        </w:rPr>
-        <w:t xml:space="preserve"> |</w:t>
-      </w:r>
-      <w:r>
-        <w:rPr>
-          <w:rFonts w:asciiTheme="majorHAnsi" w:hAnsiTheme="majorHAnsi" w:cstheme="majorHAnsi"/>
-          <w:sz w:val="22"/>
-          <w:szCs w:val="22"/>
-        </w:rPr>
-        <w:t xml:space="preserve"> Los Angeles, CA</w:t>
-      </w:r>
-      <w:r>
-        <w:rPr>
-          <w:rFonts w:asciiTheme="majorHAnsi" w:hAnsiTheme="majorHAnsi" w:cstheme="majorHAnsi"/>
-          <w:sz w:val="22"/>
-          <w:szCs w:val="22"/>
-        </w:rPr>
-        <w:t xml:space="preserve"> (08/21</w:t>
-      </w:r>
-      <w:r>
-        <w:rPr>
-          <w:rFonts w:asciiTheme="majorHAnsi" w:hAnsiTheme="majorHAnsi" w:cstheme="majorHAnsi"/>
-          <w:sz w:val="22"/>
-          <w:szCs w:val="22"/>
-        </w:rPr>
-        <w:t>–</w:t>
-      </w:r>
-      <w:r>
-        <w:rPr>
-          <w:rFonts w:asciiTheme="majorHAnsi" w:hAnsiTheme="majorHAnsi" w:cstheme="majorHAnsi"/>
-          <w:sz w:val="22"/>
-          <w:szCs w:val="22"/>
-        </w:rPr>
-        <w:t>1/22</w:t>
-      </w:r>
-      <w:r>
-        <w:rPr>
-          <w:rFonts w:asciiTheme="majorHAnsi" w:hAnsiTheme="majorHAnsi" w:cstheme="majorHAnsi"/>
-          <w:sz w:val="22"/>
-          <w:szCs w:val="22"/>
-        </w:rPr>
-        <w:t>)</w:t>
-      </w:r>
-    </w:p>
-    <w:p>
-      <w:pPr>
-        <w:pStyle w:val="NoSpacing"/>
-        <w:numPr>
-          <w:ilvl w:val="0"/>
-          <w:numId w:val="24"/>
-        </w:numPr>
-        <w:rPr>
-          <w:rFonts w:asciiTheme="majorHAnsi" w:hAnsiTheme="majorHAnsi" w:cstheme="majorHAnsi"/>
-          <w:sz w:val="22"/>
-          <w:szCs w:val="22"/>
-        </w:rPr>
-      </w:pPr>
-      <w:r>
-        <w:rPr>
-          <w:rFonts w:asciiTheme="majorHAnsi" w:hAnsiTheme="majorHAnsi" w:cstheme="majorHAnsi"/>
-          <w:sz w:val="22"/>
-          <w:szCs w:val="22"/>
-        </w:rPr>
-        <w:t xml:space="preserve">Created a </w:t>
-      </w:r>
-      <w:r>
-        <w:rPr>
-          <w:rFonts w:asciiTheme="majorHAnsi" w:hAnsiTheme="majorHAnsi" w:cstheme="majorHAnsi"/>
-          <w:sz w:val="22"/>
-          <w:szCs w:val="22"/>
-        </w:rPr>
-        <w:t xml:space="preserve">customized grant and partner area map for use in tree database system </w:t>
-      </w:r>
-      <w:r>
-        <w:rPr>
-          <w:rFonts w:asciiTheme="majorHAnsi" w:hAnsiTheme="majorHAnsi" w:cstheme="majorHAnsi"/>
-          <w:sz w:val="22"/>
-          <w:szCs w:val="22"/>
-        </w:rPr>
-        <w:t>using spatial analysis in R.</w:t>
+        <w:t xml:space="preserve"> and upload data and metadata</w:t>
+      </w:r>
+      <w:r>
+        <w:rPr>
+          <w:rFonts w:asciiTheme="majorHAnsi" w:hAnsiTheme="majorHAnsi" w:cstheme="majorHAnsi"/>
+          <w:sz w:val="22"/>
+          <w:szCs w:val="22"/>
+        </w:rPr>
+        <w:t>.</w:t>
       </w:r>
     </w:p>
     <w:p>
@@ -1814,7 +1758,15 @@
           <w:sz w:val="22"/>
           <w:szCs w:val="22"/>
         </w:rPr>
-        <w:t xml:space="preserve">Environmental Services Manager – </w:t>
+        <w:t>Environmental Services Manager –</w:t>
+      </w:r>
+      <w:r>
+        <w:rPr>
+          <w:rFonts w:asciiTheme="majorHAnsi" w:hAnsiTheme="majorHAnsi" w:cstheme="majorHAnsi"/>
+          <w:sz w:val="22"/>
+          <w:szCs w:val="22"/>
+        </w:rPr>
+        <w:t xml:space="preserve"> </w:t>
       </w:r>
       <w:r>
         <w:rPr>
@@ -2392,12 +2344,20 @@
       <w:r>
         <w:rPr>
           <w:rFonts w:asciiTheme="majorHAnsi" w:hAnsiTheme="majorHAnsi" w:cstheme="majorHAnsi"/>
+          <w:sz w:val="22"/>
+          <w:szCs w:val="22"/>
+        </w:rPr>
+        <w:t xml:space="preserve">– </w:t>
+      </w:r>
+      <w:r>
+        <w:rPr>
+          <w:rFonts w:asciiTheme="majorHAnsi" w:hAnsiTheme="majorHAnsi" w:cstheme="majorHAnsi"/>
           <w:b/>
           <w:bCs/>
           <w:sz w:val="22"/>
           <w:szCs w:val="22"/>
         </w:rPr>
-        <w:t>– Koreatown Youth &amp; Community Center</w:t>
+        <w:t>Koreatown Youth &amp; Community Center</w:t>
       </w:r>
       <w:r>
         <w:rPr>
@@ -2720,7 +2680,25 @@
           <w:sz w:val="22"/>
           <w:szCs w:val="22"/>
         </w:rPr>
-        <w:t xml:space="preserve">Urban Forestry Manager – </w:t>
+        <w:t xml:space="preserve">Urban Forestry Manager </w:t>
+      </w:r>
+      <w:r>
+        <w:rPr>
+          <w:rFonts w:asciiTheme="majorHAnsi" w:hAnsiTheme="majorHAnsi" w:cstheme="majorHAnsi"/>
+          <w:sz w:val="22"/>
+          <w:szCs w:val="22"/>
+        </w:rPr>
+        <w:t>–</w:t>
+      </w:r>
+      <w:r>
+        <w:rPr>
+          <w:rFonts w:asciiTheme="majorHAnsi" w:hAnsiTheme="majorHAnsi" w:cstheme="majorHAnsi"/>
+          <w:b/>
+          <w:bCs/>
+          <w:sz w:val="22"/>
+          <w:szCs w:val="22"/>
+        </w:rPr>
+        <w:t xml:space="preserve"> </w:t>
       </w:r>
       <w:proofErr w:type="spellStart"/>
       <w:r>
@@ -3327,6 +3305,7 @@
     <w:p>
       <w:pPr>
         <w:pStyle w:val="NoSpacing"/>
+        <w:spacing w:before="120"/>
         <w:rPr>
           <w:rFonts w:asciiTheme="majorHAnsi" w:hAnsiTheme="majorHAnsi" w:cstheme="majorHAnsi"/>
           <w:sz w:val="22"/>
@@ -3349,7 +3328,23 @@
           <w:sz w:val="22"/>
           <w:szCs w:val="22"/>
         </w:rPr>
-        <w:t xml:space="preserve"> – </w:t>
+        <w:t xml:space="preserve"> </w:t>
+      </w:r>
+      <w:r>
+        <w:rPr>
+          <w:rFonts w:asciiTheme="majorHAnsi" w:hAnsiTheme="majorHAnsi" w:cstheme="majorHAnsi"/>
+          <w:sz w:val="22"/>
+          <w:szCs w:val="22"/>
+        </w:rPr>
+        <w:t>–</w:t>
+      </w:r>
+      <w:r>
+        <w:rPr>
+          <w:rFonts w:asciiTheme="majorHAnsi" w:hAnsiTheme="majorHAnsi" w:cstheme="majorHAnsi"/>
+          <w:sz w:val="22"/>
+          <w:szCs w:val="22"/>
+        </w:rPr>
+        <w:t xml:space="preserve"> </w:t>
       </w:r>
       <w:r>
         <w:rPr>
@@ -3373,6 +3368,7 @@
     <w:p>
       <w:pPr>
         <w:pStyle w:val="NoSpacing"/>
+        <w:spacing w:before="120"/>
         <w:rPr>
           <w:rFonts w:asciiTheme="majorHAnsi" w:hAnsiTheme="majorHAnsi" w:cstheme="majorHAnsi"/>
           <w:sz w:val="22"/>
@@ -3387,26 +3383,16 @@
           <w:sz w:val="22"/>
           <w:szCs w:val="22"/>
         </w:rPr>
-        <w:t>Baker – Café Luna</w:t>
-      </w:r>
-      <w:r>
-        <w:rPr>
-          <w:rFonts w:asciiTheme="majorHAnsi" w:hAnsiTheme="majorHAnsi" w:cstheme="majorHAnsi"/>
-          <w:sz w:val="22"/>
-          <w:szCs w:val="22"/>
-        </w:rPr>
-        <w:t xml:space="preserve"> | Vashon Island, WA (5/13–3/14)</w:t>
-      </w:r>
-    </w:p>
-    <w:p>
-      <w:pPr>
-        <w:pStyle w:val="NoSpacing"/>
-        <w:rPr>
-          <w:rFonts w:asciiTheme="majorHAnsi" w:hAnsiTheme="majorHAnsi" w:cstheme="majorHAnsi"/>
-          <w:sz w:val="22"/>
-          <w:szCs w:val="22"/>
-        </w:rPr>
-      </w:pPr>
+        <w:t xml:space="preserve">Baker </w:t>
+      </w:r>
+      <w:r>
+        <w:rPr>
+          <w:rFonts w:asciiTheme="majorHAnsi" w:hAnsiTheme="majorHAnsi" w:cstheme="majorHAnsi"/>
+          <w:sz w:val="22"/>
+          <w:szCs w:val="22"/>
+        </w:rPr>
+        <w:t xml:space="preserve">– </w:t>
+      </w:r>
       <w:r>
         <w:rPr>
           <w:rFonts w:asciiTheme="majorHAnsi" w:hAnsiTheme="majorHAnsi" w:cstheme="majorHAnsi"/>
@@ -3415,80 +3401,15 @@
           <w:sz w:val="22"/>
           <w:szCs w:val="22"/>
         </w:rPr>
-        <w:t>Occidental College’s Green Bean Coffee Lounge</w:t>
-      </w:r>
-      <w:r>
-        <w:rPr>
-          <w:rFonts w:asciiTheme="majorHAnsi" w:hAnsiTheme="majorHAnsi" w:cstheme="majorHAnsi"/>
-          <w:sz w:val="22"/>
-          <w:szCs w:val="22"/>
-        </w:rPr>
-        <w:t>, Los Angeles, CA</w:t>
-      </w:r>
-    </w:p>
-    <w:p>
-      <w:pPr>
-        <w:pStyle w:val="NoSpacing"/>
-        <w:ind w:left="288"/>
-        <w:rPr>
-          <w:rFonts w:asciiTheme="majorHAnsi" w:hAnsiTheme="majorHAnsi" w:cstheme="majorHAnsi"/>
-          <w:sz w:val="22"/>
-          <w:szCs w:val="22"/>
-        </w:rPr>
-      </w:pPr>
-      <w:r>
-        <w:rPr>
-          <w:rFonts w:asciiTheme="majorHAnsi" w:hAnsiTheme="majorHAnsi" w:cstheme="majorHAnsi"/>
-          <w:b/>
-          <w:bCs/>
-          <w:sz w:val="22"/>
-          <w:szCs w:val="22"/>
-        </w:rPr>
-        <w:t xml:space="preserve">Purchasing &amp; Inventory Manager </w:t>
-      </w:r>
-      <w:r>
-        <w:rPr>
-          <w:rFonts w:asciiTheme="majorHAnsi" w:hAnsiTheme="majorHAnsi" w:cstheme="majorHAnsi"/>
-          <w:sz w:val="22"/>
-          <w:szCs w:val="22"/>
-        </w:rPr>
-        <w:t xml:space="preserve">(8/11–5/13) | </w:t>
-      </w:r>
-      <w:r>
-        <w:rPr>
-          <w:rFonts w:asciiTheme="majorHAnsi" w:hAnsiTheme="majorHAnsi" w:cstheme="majorHAnsi"/>
-          <w:b/>
-          <w:bCs/>
-          <w:sz w:val="22"/>
-          <w:szCs w:val="22"/>
-        </w:rPr>
-        <w:t>Shift Supervisor</w:t>
-      </w:r>
-      <w:r>
-        <w:rPr>
-          <w:rFonts w:asciiTheme="majorHAnsi" w:hAnsiTheme="majorHAnsi" w:cstheme="majorHAnsi"/>
-          <w:sz w:val="22"/>
-          <w:szCs w:val="22"/>
-        </w:rPr>
-        <w:t xml:space="preserve"> (1/10–5/11) | </w:t>
-      </w:r>
-      <w:r>
-        <w:rPr>
-          <w:rFonts w:asciiTheme="majorHAnsi" w:hAnsiTheme="majorHAnsi" w:cstheme="majorHAnsi"/>
-          <w:b/>
-          <w:bCs/>
-          <w:sz w:val="22"/>
-          <w:szCs w:val="22"/>
-        </w:rPr>
-        <w:t>Barista</w:t>
-      </w:r>
-      <w:r>
-        <w:rPr>
-          <w:rFonts w:asciiTheme="majorHAnsi" w:hAnsiTheme="majorHAnsi" w:cstheme="majorHAnsi"/>
-          <w:sz w:val="22"/>
-          <w:szCs w:val="22"/>
-        </w:rPr>
-        <w:t xml:space="preserve"> (10/09–12/09)</w:t>
+        <w:t>Café Luna</w:t>
+      </w:r>
+      <w:r>
+        <w:rPr>
+          <w:rFonts w:asciiTheme="majorHAnsi" w:hAnsiTheme="majorHAnsi" w:cstheme="majorHAnsi"/>
+          <w:sz w:val="22"/>
+          <w:szCs w:val="22"/>
+        </w:rPr>
+        <w:t xml:space="preserve"> | Vashon Island, WA (5/13–3/14)</w:t>
       </w:r>
     </w:p>
     <w:p>
@@ -3710,6 +3631,7 @@
     <w:p>
       <w:pPr>
         <w:pStyle w:val="NoSpacing"/>
+        <w:spacing w:before="120"/>
         <w:rPr>
           <w:rFonts w:asciiTheme="majorHAnsi" w:hAnsiTheme="majorHAnsi" w:cstheme="majorHAnsi"/>
           <w:sz w:val="22"/>
@@ -4028,6 +3950,7 @@
     <w:p>
       <w:pPr>
         <w:pStyle w:val="NoSpacing"/>
+        <w:spacing w:before="120"/>
         <w:rPr>
           <w:rFonts w:asciiTheme="majorHAnsi" w:hAnsiTheme="majorHAnsi" w:cstheme="majorHAnsi"/>
           <w:sz w:val="22"/>
@@ -4074,6 +3997,7 @@
     <w:p>
       <w:pPr>
         <w:pStyle w:val="NoSpacing"/>
+        <w:spacing w:before="120"/>
         <w:rPr>
           <w:rFonts w:asciiTheme="majorHAnsi" w:hAnsiTheme="majorHAnsi" w:cstheme="majorHAnsi"/>
           <w:sz w:val="22"/>
@@ -4186,6 +4110,7 @@
     <w:p>
       <w:pPr>
         <w:pStyle w:val="NoSpacing"/>
+        <w:spacing w:before="120"/>
         <w:rPr>
           <w:rFonts w:asciiTheme="majorHAnsi" w:hAnsiTheme="majorHAnsi" w:cstheme="majorHAnsi"/>
           <w:sz w:val="22"/>
@@ -4532,6 +4457,119 @@
     </w:lvl>
   </w:abstractNum>
   <w:abstractNum w:abstractNumId="2" w15:restartNumberingAfterBreak="0">
+    <w:nsid w:val="110F2FB3"/>
+    <w:multiLevelType w:val="hybridMultilevel"/>
+    <w:tmpl w:val="43EAE45C"/>
+    <w:lvl w:ilvl="0" w:tplc="04090001">
+      <w:start w:val="1"/>
+      <w:numFmt w:val="bullet"/>
+      <w:lvlText w:val=""/>
+      <w:lvlJc w:val="left"/>
+      <w:pPr>
+        <w:ind w:left="360" w:hanging="360"/>
+      </w:pPr>
+      <w:rPr>
+        <w:rFonts w:ascii="Symbol" w:hAnsi="Symbol" w:hint="default"/>
+      </w:rPr>
+    </w:lvl>
+    <w:lvl w:ilvl="1" w:tplc="04090003" w:tentative="1">
+      <w:start w:val="1"/>
+      <w:numFmt w:val="bullet"/>
+      <w:lvlText w:val="o"/>
+      <w:lvlJc w:val="left"/>
+      <w:pPr>
+        <w:ind w:left="1080" w:hanging="360"/>
+      </w:pPr>
+      <w:rPr>
+        <w:rFonts w:ascii="Courier New" w:hAnsi="Courier New" w:cs="Courier New" w:hint="default"/>
+      </w:rPr>
+    </w:lvl>
+    <w:lvl w:ilvl="2" w:tplc="04090005" w:tentative="1">
+      <w:start w:val="1"/>
+      <w:numFmt w:val="bullet"/>
+      <w:lvlText w:val=""/>
+      <w:lvlJc w:val="left"/>
+      <w:pPr>
+        <w:ind w:left="1800" w:hanging="360"/>
+      </w:pPr>
+      <w:rPr>
+        <w:rFonts w:ascii="Wingdings" w:hAnsi="Wingdings" w:hint="default"/>
+      </w:rPr>
+    </w:lvl>
+    <w:lvl w:ilvl="3" w:tplc="04090001" w:tentative="1">
+      <w:start w:val="1"/>
+      <w:numFmt w:val="bullet"/>
+      <w:lvlText w:val=""/>
+      <w:lvlJc w:val="left"/>
+      <w:pPr>
+        <w:ind w:left="2520" w:hanging="360"/>
+      </w:pPr>
+      <w:rPr>
+        <w:rFonts w:ascii="Symbol" w:hAnsi="Symbol" w:hint="default"/>
+      </w:rPr>
+    </w:lvl>
+    <w:lvl w:ilvl="4" w:tplc="04090003" w:tentative="1">
+      <w:start w:val="1"/>
+      <w:numFmt w:val="bullet"/>
+      <w:lvlText w:val="o"/>
+      <w:lvlJc w:val="left"/>
+      <w:pPr>
+        <w:ind w:left="3240" w:hanging="360"/>
+      </w:pPr>
+      <w:rPr>
+        <w:rFonts w:ascii="Courier New" w:hAnsi="Courier New" w:cs="Courier New" w:hint="default"/>
+      </w:rPr>
+    </w:lvl>
+    <w:lvl w:ilvl="5" w:tplc="04090005" w:tentative="1">
+      <w:start w:val="1"/>
+      <w:numFmt w:val="bullet"/>
+      <w:lvlText w:val=""/>
+      <w:lvlJc w:val="left"/>
+      <w:pPr>
+        <w:ind w:left="3960" w:hanging="360"/>
+      </w:pPr>
+      <w:rPr>
+        <w:rFonts w:ascii="Wingdings" w:hAnsi="Wingdings" w:hint="default"/>
+      </w:rPr>
+    </w:lvl>
+    <w:lvl w:ilvl="6" w:tplc="04090001" w:tentative="1">
+      <w:start w:val="1"/>
+      <w:numFmt w:val="bullet"/>
+      <w:lvlText w:val=""/>
+      <w:lvlJc w:val="left"/>
+      <w:pPr>
+        <w:ind w:left="4680" w:hanging="360"/>
+      </w:pPr>
+      <w:rPr>
+        <w:rFonts w:ascii="Symbol" w:hAnsi="Symbol" w:hint="default"/>
+      </w:rPr>
+    </w:lvl>
+    <w:lvl w:ilvl="7" w:tplc="04090003" w:tentative="1">
+      <w:start w:val="1"/>
+      <w:numFmt w:val="bullet"/>
+      <w:lvlText w:val="o"/>
+      <w:lvlJc w:val="left"/>
+      <w:pPr>
+        <w:ind w:left="5400" w:hanging="360"/>
+      </w:pPr>
+      <w:rPr>
+        <w:rFonts w:ascii="Courier New" w:hAnsi="Courier New" w:cs="Courier New" w:hint="default"/>
+      </w:rPr>
+    </w:lvl>
+    <w:lvl w:ilvl="8" w:tplc="04090005" w:tentative="1">
+      <w:start w:val="1"/>
+      <w:numFmt w:val="bullet"/>
+      <w:lvlText w:val=""/>
+      <w:lvlJc w:val="left"/>
+      <w:pPr>
+        <w:ind w:left="6120" w:hanging="360"/>
+      </w:pPr>
+      <w:rPr>
+        <w:rFonts w:ascii="Wingdings" w:hAnsi="Wingdings" w:hint="default"/>
+      </w:rPr>
+    </w:lvl>
+  </w:abstractNum>
+  <w:abstractNum w:abstractNumId="3" w15:restartNumberingAfterBreak="0">
     <w:nsid w:val="153372BB"/>
     <w:multiLevelType w:val="hybridMultilevel"/>
     <w:tmpl w:val="86723D34"/>
@@ -4644,7 +4682,7 @@
       </w:rPr>
     </w:lvl>
   </w:abstractNum>
-  <w:abstractNum w:abstractNumId="3" w15:restartNumberingAfterBreak="0">
+  <w:abstractNum w:abstractNumId="4" w15:restartNumberingAfterBreak="0">
     <w:nsid w:val="164A4234"/>
     <w:multiLevelType w:val="hybridMultilevel"/>
     <w:tmpl w:val="0220D040"/>
@@ -4757,7 +4795,7 @@
       </w:rPr>
     </w:lvl>
   </w:abstractNum>
-  <w:abstractNum w:abstractNumId="4" w15:restartNumberingAfterBreak="0">
+  <w:abstractNum w:abstractNumId="5" w15:restartNumberingAfterBreak="0">
     <w:nsid w:val="1B8B4F5A"/>
     <w:multiLevelType w:val="hybridMultilevel"/>
     <w:tmpl w:val="10C01748"/>
@@ -4870,7 +4908,7 @@
       </w:rPr>
     </w:lvl>
   </w:abstractNum>
-  <w:abstractNum w:abstractNumId="5" w15:restartNumberingAfterBreak="0">
+  <w:abstractNum w:abstractNumId="6" w15:restartNumberingAfterBreak="0">
     <w:nsid w:val="1D160502"/>
     <w:multiLevelType w:val="hybridMultilevel"/>
     <w:tmpl w:val="B048493C"/>
@@ -4983,7 +5021,7 @@
       </w:rPr>
     </w:lvl>
   </w:abstractNum>
-  <w:abstractNum w:abstractNumId="6" w15:restartNumberingAfterBreak="0">
+  <w:abstractNum w:abstractNumId="7" w15:restartNumberingAfterBreak="0">
     <w:nsid w:val="1F1637FE"/>
     <w:multiLevelType w:val="hybridMultilevel"/>
     <w:tmpl w:val="89A26EF6"/>
@@ -5096,7 +5134,7 @@
       </w:rPr>
     </w:lvl>
   </w:abstractNum>
-  <w:abstractNum w:abstractNumId="7" w15:restartNumberingAfterBreak="0">
+  <w:abstractNum w:abstractNumId="8" w15:restartNumberingAfterBreak="0">
     <w:nsid w:val="1F73480A"/>
     <w:multiLevelType w:val="hybridMultilevel"/>
     <w:tmpl w:val="3684EFCC"/>
@@ -5209,7 +5247,7 @@
       </w:rPr>
     </w:lvl>
   </w:abstractNum>
-  <w:abstractNum w:abstractNumId="8" w15:restartNumberingAfterBreak="0">
+  <w:abstractNum w:abstractNumId="9" w15:restartNumberingAfterBreak="0">
     <w:nsid w:val="27CB556C"/>
     <w:multiLevelType w:val="multilevel"/>
     <w:tmpl w:val="18F4BAA2"/>
@@ -5323,7 +5361,7 @@
       </w:rPr>
     </w:lvl>
   </w:abstractNum>
-  <w:abstractNum w:abstractNumId="9" w15:restartNumberingAfterBreak="0">
+  <w:abstractNum w:abstractNumId="10" w15:restartNumberingAfterBreak="0">
     <w:nsid w:val="2B6A3F8C"/>
     <w:multiLevelType w:val="hybridMultilevel"/>
     <w:tmpl w:val="29CE4F5A"/>
@@ -5436,7 +5474,7 @@
       </w:rPr>
     </w:lvl>
   </w:abstractNum>
-  <w:abstractNum w:abstractNumId="10" w15:restartNumberingAfterBreak="0">
+  <w:abstractNum w:abstractNumId="11" w15:restartNumberingAfterBreak="0">
     <w:nsid w:val="2BD65D77"/>
     <w:multiLevelType w:val="hybridMultilevel"/>
     <w:tmpl w:val="D2B02420"/>
@@ -5549,7 +5587,7 @@
       </w:rPr>
     </w:lvl>
   </w:abstractNum>
-  <w:abstractNum w:abstractNumId="11" w15:restartNumberingAfterBreak="0">
+  <w:abstractNum w:abstractNumId="12" w15:restartNumberingAfterBreak="0">
     <w:nsid w:val="35AD777D"/>
     <w:multiLevelType w:val="hybridMultilevel"/>
     <w:tmpl w:val="2FECE3A0"/>
@@ -5662,7 +5700,7 @@
       </w:rPr>
     </w:lvl>
   </w:abstractNum>
-  <w:abstractNum w:abstractNumId="12" w15:restartNumberingAfterBreak="0">
+  <w:abstractNum w:abstractNumId="13" w15:restartNumberingAfterBreak="0">
     <w:nsid w:val="3C8278A9"/>
     <w:multiLevelType w:val="hybridMultilevel"/>
     <w:tmpl w:val="83001070"/>
@@ -5775,7 +5813,7 @@
       </w:rPr>
     </w:lvl>
   </w:abstractNum>
-  <w:abstractNum w:abstractNumId="13" w15:restartNumberingAfterBreak="0">
+  <w:abstractNum w:abstractNumId="14" w15:restartNumberingAfterBreak="0">
     <w:nsid w:val="3E0B6540"/>
     <w:multiLevelType w:val="hybridMultilevel"/>
     <w:tmpl w:val="37702DDC"/>
@@ -5888,7 +5926,7 @@
       </w:rPr>
     </w:lvl>
   </w:abstractNum>
-  <w:abstractNum w:abstractNumId="14" w15:restartNumberingAfterBreak="0">
+  <w:abstractNum w:abstractNumId="15" w15:restartNumberingAfterBreak="0">
     <w:nsid w:val="42C657B4"/>
     <w:multiLevelType w:val="hybridMultilevel"/>
     <w:tmpl w:val="A7EA46E4"/>
@@ -6001,7 +6039,7 @@
       </w:rPr>
     </w:lvl>
   </w:abstractNum>
-  <w:abstractNum w:abstractNumId="15" w15:restartNumberingAfterBreak="0">
+  <w:abstractNum w:abstractNumId="16" w15:restartNumberingAfterBreak="0">
     <w:nsid w:val="4B7D4317"/>
     <w:multiLevelType w:val="multilevel"/>
     <w:tmpl w:val="0FE2C3A2"/>
@@ -6150,7 +6188,7 @@
       </w:rPr>
     </w:lvl>
   </w:abstractNum>
-  <w:abstractNum w:abstractNumId="16" w15:restartNumberingAfterBreak="0">
+  <w:abstractNum w:abstractNumId="17" w15:restartNumberingAfterBreak="0">
     <w:nsid w:val="4B997C76"/>
     <w:multiLevelType w:val="hybridMultilevel"/>
     <w:tmpl w:val="10BEB74C"/>
@@ -6263,7 +6301,7 @@
       </w:rPr>
     </w:lvl>
   </w:abstractNum>
-  <w:abstractNum w:abstractNumId="17" w15:restartNumberingAfterBreak="0">
+  <w:abstractNum w:abstractNumId="18" w15:restartNumberingAfterBreak="0">
     <w:nsid w:val="4D1B4E5E"/>
     <w:multiLevelType w:val="hybridMultilevel"/>
     <w:tmpl w:val="5DBC4950"/>
@@ -6376,7 +6414,7 @@
       </w:rPr>
     </w:lvl>
   </w:abstractNum>
-  <w:abstractNum w:abstractNumId="18" w15:restartNumberingAfterBreak="0">
+  <w:abstractNum w:abstractNumId="19" w15:restartNumberingAfterBreak="0">
     <w:nsid w:val="58C716BD"/>
     <w:multiLevelType w:val="hybridMultilevel"/>
     <w:tmpl w:val="F19A455E"/>
@@ -6489,7 +6527,7 @@
       </w:rPr>
     </w:lvl>
   </w:abstractNum>
-  <w:abstractNum w:abstractNumId="19" w15:restartNumberingAfterBreak="0">
+  <w:abstractNum w:abstractNumId="20" w15:restartNumberingAfterBreak="0">
     <w:nsid w:val="5BD12125"/>
     <w:multiLevelType w:val="hybridMultilevel"/>
     <w:tmpl w:val="8932B82A"/>
@@ -6602,7 +6640,7 @@
       </w:rPr>
     </w:lvl>
   </w:abstractNum>
-  <w:abstractNum w:abstractNumId="20" w15:restartNumberingAfterBreak="0">
+  <w:abstractNum w:abstractNumId="21" w15:restartNumberingAfterBreak="0">
     <w:nsid w:val="60B12AC3"/>
     <w:multiLevelType w:val="hybridMultilevel"/>
     <w:tmpl w:val="8DA0C9EA"/>
@@ -6715,7 +6753,7 @@
       </w:rPr>
     </w:lvl>
   </w:abstractNum>
-  <w:abstractNum w:abstractNumId="21" w15:restartNumberingAfterBreak="0">
+  <w:abstractNum w:abstractNumId="22" w15:restartNumberingAfterBreak="0">
     <w:nsid w:val="624419E1"/>
     <w:multiLevelType w:val="hybridMultilevel"/>
     <w:tmpl w:val="18F4BAA2"/>
@@ -6828,7 +6866,7 @@
       </w:rPr>
     </w:lvl>
   </w:abstractNum>
-  <w:abstractNum w:abstractNumId="22" w15:restartNumberingAfterBreak="0">
+  <w:abstractNum w:abstractNumId="23" w15:restartNumberingAfterBreak="0">
     <w:nsid w:val="62F8135B"/>
     <w:multiLevelType w:val="multilevel"/>
     <w:tmpl w:val="A080D2BA"/>
@@ -6977,7 +7015,7 @@
       </w:rPr>
     </w:lvl>
   </w:abstractNum>
-  <w:abstractNum w:abstractNumId="23" w15:restartNumberingAfterBreak="0">
+  <w:abstractNum w:abstractNumId="24" w15:restartNumberingAfterBreak="0">
     <w:nsid w:val="76031B8F"/>
     <w:multiLevelType w:val="hybridMultilevel"/>
     <w:tmpl w:val="E514F218"/>
@@ -7090,7 +7128,7 @@
       </w:rPr>
     </w:lvl>
   </w:abstractNum>
-  <w:abstractNum w:abstractNumId="24" w15:restartNumberingAfterBreak="0">
+  <w:abstractNum w:abstractNumId="25" w15:restartNumberingAfterBreak="0">
     <w:nsid w:val="76BE18C2"/>
     <w:multiLevelType w:val="hybridMultilevel"/>
     <w:tmpl w:val="12F8042A"/>
@@ -7203,7 +7241,7 @@
       </w:rPr>
     </w:lvl>
   </w:abstractNum>
-  <w:abstractNum w:abstractNumId="25" w15:restartNumberingAfterBreak="0">
+  <w:abstractNum w:abstractNumId="26" w15:restartNumberingAfterBreak="0">
     <w:nsid w:val="7E6D6ABC"/>
     <w:multiLevelType w:val="hybridMultilevel"/>
     <w:tmpl w:val="118A5B24"/>
@@ -7317,82 +7355,85 @@
     </w:lvl>
   </w:abstractNum>
   <w:num w:numId="1" w16cid:durableId="1201211719">
-    <w:abstractNumId w:val="14"/>
+    <w:abstractNumId w:val="15"/>
   </w:num>
   <w:num w:numId="2" w16cid:durableId="762453056">
+    <w:abstractNumId w:val="6"/>
+  </w:num>
+  <w:num w:numId="3" w16cid:durableId="147867996">
+    <w:abstractNumId w:val="4"/>
+  </w:num>
+  <w:num w:numId="4" w16cid:durableId="836649527">
+    <w:abstractNumId w:val="22"/>
+  </w:num>
+  <w:num w:numId="5" w16cid:durableId="1493330545">
+    <w:abstractNumId w:val="9"/>
+  </w:num>
+  <w:num w:numId="6" w16cid:durableId="1246770442">
+    <w:abstractNumId w:val="3"/>
+  </w:num>
+  <w:num w:numId="7" w16cid:durableId="1063526530">
+    <w:abstractNumId w:val="18"/>
+  </w:num>
+  <w:num w:numId="8" w16cid:durableId="405305403">
+    <w:abstractNumId w:val="10"/>
+  </w:num>
+  <w:num w:numId="9" w16cid:durableId="1153832100">
+    <w:abstractNumId w:val="11"/>
+  </w:num>
+  <w:num w:numId="10" w16cid:durableId="930351562">
     <w:abstractNumId w:val="5"/>
   </w:num>
-  <w:num w:numId="3" w16cid:durableId="147867996">
-    <w:abstractNumId w:val="3"/>
+  <w:num w:numId="11" w16cid:durableId="1912424954">
+    <w:abstractNumId w:val="13"/>
   </w:num>
-  <w:num w:numId="4" w16cid:durableId="836649527">
+  <w:num w:numId="12" w16cid:durableId="317150401">
     <w:abstractNumId w:val="21"/>
   </w:num>
-  <w:num w:numId="5" w16cid:durableId="1493330545">
-    <w:abstractNumId w:val="8"/>
-  </w:num>
-  <w:num w:numId="6" w16cid:durableId="1246770442">
-    <w:abstractNumId w:val="2"/>
-  </w:num>
-  <w:num w:numId="7" w16cid:durableId="1063526530">
-    <w:abstractNumId w:val="17"/>
-  </w:num>
-  <w:num w:numId="8" w16cid:durableId="405305403">
-    <w:abstractNumId w:val="9"/>
-  </w:num>
-  <w:num w:numId="9" w16cid:durableId="1153832100">
-    <w:abstractNumId w:val="10"/>
-  </w:num>
-  <w:num w:numId="10" w16cid:durableId="930351562">
-    <w:abstractNumId w:val="4"/>
-  </w:num>
-  <w:num w:numId="11" w16cid:durableId="1912424954">
-    <w:abstractNumId w:val="12"/>
-  </w:num>
-  <w:num w:numId="12" w16cid:durableId="317150401">
-    <w:abstractNumId w:val="20"/>
-  </w:num>
   <w:num w:numId="13" w16cid:durableId="218323684">
-    <w:abstractNumId w:val="18"/>
+    <w:abstractNumId w:val="19"/>
   </w:num>
   <w:num w:numId="14" w16cid:durableId="294408284">
     <w:abstractNumId w:val="0"/>
   </w:num>
   <w:num w:numId="15" w16cid:durableId="1222443533">
-    <w:abstractNumId w:val="22"/>
+    <w:abstractNumId w:val="23"/>
   </w:num>
   <w:num w:numId="16" w16cid:durableId="863520868">
+    <w:abstractNumId w:val="25"/>
+  </w:num>
+  <w:num w:numId="17" w16cid:durableId="220794349">
+    <w:abstractNumId w:val="14"/>
+  </w:num>
+  <w:num w:numId="18" w16cid:durableId="440419082">
+    <w:abstractNumId w:val="26"/>
+  </w:num>
+  <w:num w:numId="19" w16cid:durableId="48574511">
+    <w:abstractNumId w:val="12"/>
+  </w:num>
+  <w:num w:numId="20" w16cid:durableId="827286639">
     <w:abstractNumId w:val="24"/>
   </w:num>
-  <w:num w:numId="17" w16cid:durableId="220794349">
-    <w:abstractNumId w:val="13"/>
-  </w:num>
-  <w:num w:numId="18" w16cid:durableId="440419082">
-    <w:abstractNumId w:val="25"/>
-  </w:num>
-  <w:num w:numId="19" w16cid:durableId="48574511">
-    <w:abstractNumId w:val="11"/>
-  </w:num>
-  <w:num w:numId="20" w16cid:durableId="827286639">
-    <w:abstractNumId w:val="23"/>
-  </w:num>
   <w:num w:numId="21" w16cid:durableId="948049778">
-    <w:abstractNumId w:val="7"/>
+    <w:abstractNumId w:val="8"/>
   </w:num>
   <w:num w:numId="22" w16cid:durableId="383870058">
-    <w:abstractNumId w:val="19"/>
+    <w:abstractNumId w:val="20"/>
   </w:num>
   <w:num w:numId="23" w16cid:durableId="1670908681">
-    <w:abstractNumId w:val="15"/>
+    <w:abstractNumId w:val="16"/>
   </w:num>
   <w:num w:numId="24" w16cid:durableId="85270923">
     <w:abstractNumId w:val="1"/>
   </w:num>
   <w:num w:numId="25" w16cid:durableId="589432661">
-    <w:abstractNumId w:val="16"/>
+    <w:abstractNumId w:val="17"/>
   </w:num>
   <w:num w:numId="26" w16cid:durableId="625089892">
-    <w:abstractNumId w:val="6"/>
+    <w:abstractNumId w:val="7"/>
+  </w:num>
+  <w:num w:numId="27" w16cid:durableId="85536873">
+    <w:abstractNumId w:val="2"/>
   </w:num>
 </w:numbering>
 </file>

</xml_diff>

<commit_message>
add city to resume
</commit_message>
<xml_diff>
--- a/docs/resume/website_resume.docx
+++ b/docs/resume/website_resume.docx
@@ -960,7 +960,15 @@
           <w:sz w:val="22"/>
           <w:szCs w:val="22"/>
         </w:rPr>
-        <w:t xml:space="preserve">Environmental </w:t>
+        <w:t xml:space="preserve">Environmental Specialist II </w:t>
+      </w:r>
+      <w:r>
+        <w:rPr>
+          <w:rFonts w:asciiTheme="majorHAnsi" w:hAnsiTheme="majorHAnsi" w:cstheme="majorHAnsi"/>
+          <w:sz w:val="22"/>
+          <w:szCs w:val="22"/>
+        </w:rPr>
+        <w:t>–</w:t>
       </w:r>
       <w:r>
         <w:rPr>
@@ -970,61 +978,15 @@
           <w:sz w:val="22"/>
           <w:szCs w:val="22"/>
         </w:rPr>
-        <w:t>Specialist II</w:t>
-      </w:r>
-      <w:r>
-        <w:rPr>
-          <w:rFonts w:asciiTheme="majorHAnsi" w:hAnsiTheme="majorHAnsi" w:cstheme="majorHAnsi"/>
-          <w:b/>
-          <w:bCs/>
-          <w:sz w:val="22"/>
-          <w:szCs w:val="22"/>
-        </w:rPr>
-        <w:t xml:space="preserve"> </w:t>
-      </w:r>
-      <w:r>
-        <w:rPr>
-          <w:rFonts w:asciiTheme="majorHAnsi" w:hAnsiTheme="majorHAnsi" w:cstheme="majorHAnsi"/>
-          <w:sz w:val="22"/>
-          <w:szCs w:val="22"/>
-        </w:rPr>
-        <w:t>–</w:t>
-      </w:r>
-      <w:r>
-        <w:rPr>
-          <w:rFonts w:asciiTheme="majorHAnsi" w:hAnsiTheme="majorHAnsi" w:cstheme="majorHAnsi"/>
-          <w:b/>
-          <w:bCs/>
-          <w:sz w:val="22"/>
-          <w:szCs w:val="22"/>
-        </w:rPr>
-        <w:t xml:space="preserve"> </w:t>
-      </w:r>
-      <w:r>
-        <w:rPr>
-          <w:rFonts w:asciiTheme="majorHAnsi" w:hAnsiTheme="majorHAnsi" w:cstheme="majorHAnsi"/>
-          <w:b/>
-          <w:bCs/>
-          <w:sz w:val="22"/>
-          <w:szCs w:val="22"/>
-        </w:rPr>
-        <w:t>City of Los Angeles, Public Works Office of Forest Management</w:t>
-      </w:r>
-      <w:r>
-        <w:rPr>
-          <w:rFonts w:asciiTheme="majorHAnsi" w:hAnsiTheme="majorHAnsi" w:cstheme="majorHAnsi"/>
-          <w:sz w:val="22"/>
-          <w:szCs w:val="22"/>
-        </w:rPr>
-        <w:t xml:space="preserve"> (</w:t>
-      </w:r>
-      <w:r>
-        <w:rPr>
-          <w:rFonts w:asciiTheme="majorHAnsi" w:hAnsiTheme="majorHAnsi" w:cstheme="majorHAnsi"/>
-          <w:sz w:val="22"/>
-          <w:szCs w:val="22"/>
-        </w:rPr>
-        <w:t>8/23</w:t>
+        <w:t xml:space="preserve"> City of Los Angeles, Public Works Office of Forest Management</w:t>
+      </w:r>
+      <w:r>
+        <w:rPr>
+          <w:rFonts w:asciiTheme="majorHAnsi" w:hAnsiTheme="majorHAnsi" w:cstheme="majorHAnsi"/>
+          <w:sz w:val="22"/>
+          <w:szCs w:val="22"/>
+        </w:rPr>
+        <w:t xml:space="preserve"> (8/23</w:t>
       </w:r>
       <w:r>
         <w:rPr>
@@ -1064,7 +1026,23 @@
           <w:sz w:val="22"/>
           <w:szCs w:val="22"/>
         </w:rPr>
-        <w:t>Develop the City’s first Urban Forest Management Plan</w:t>
+        <w:t>Develop</w:t>
+      </w:r>
+      <w:r>
+        <w:rPr>
+          <w:rFonts w:asciiTheme="majorHAnsi" w:hAnsiTheme="majorHAnsi" w:cstheme="majorHAnsi"/>
+          <w:sz w:val="22"/>
+          <w:szCs w:val="22"/>
+        </w:rPr>
+        <w:t xml:space="preserve"> the City’s first Urban Forest Management Plan</w:t>
+      </w:r>
+      <w:r>
+        <w:rPr>
+          <w:rFonts w:asciiTheme="majorHAnsi" w:hAnsiTheme="majorHAnsi" w:cstheme="majorHAnsi"/>
+          <w:sz w:val="22"/>
+          <w:szCs w:val="22"/>
+        </w:rPr>
+        <w:t>.</w:t>
       </w:r>
     </w:p>
     <w:p>
@@ -1088,7 +1066,15 @@
           <w:sz w:val="22"/>
           <w:szCs w:val="22"/>
         </w:rPr>
-        <w:t xml:space="preserve">Provide technical expertise related to urban forestry and data science for the Office of Forest Management (OFM) to </w:t>
+        <w:t>Provide technical expertise related to urban forestry and data science for the Office of Forest Management (OFM)</w:t>
+      </w:r>
+      <w:r>
+        <w:rPr>
+          <w:rFonts w:asciiTheme="majorHAnsi" w:hAnsiTheme="majorHAnsi" w:cstheme="majorHAnsi"/>
+          <w:sz w:val="22"/>
+          <w:szCs w:val="22"/>
+        </w:rPr>
+        <w:t xml:space="preserve">, other City departments, and to external City partners on City policies and projects. </w:t>
       </w:r>
     </w:p>
     <w:p>
@@ -1112,7 +1098,15 @@
           <w:sz w:val="22"/>
           <w:szCs w:val="22"/>
         </w:rPr>
-        <w:t xml:space="preserve">Supported urban forestry research efforts within the Los Angeles region </w:t>
+        <w:t>Support urban forestry research efforts within the Los Angeles region</w:t>
+      </w:r>
+      <w:r>
+        <w:rPr>
+          <w:rFonts w:asciiTheme="majorHAnsi" w:hAnsiTheme="majorHAnsi" w:cstheme="majorHAnsi"/>
+          <w:sz w:val="22"/>
+          <w:szCs w:val="22"/>
+        </w:rPr>
+        <w:t>, with an emphasis on canopy equity.</w:t>
       </w:r>
     </w:p>
     <w:p>
@@ -2431,25 +2425,7 @@
           <w:sz w:val="22"/>
           <w:szCs w:val="22"/>
         </w:rPr>
-        <w:t xml:space="preserve"> using </w:t>
-      </w:r>
-      <w:proofErr w:type="spellStart"/>
-      <w:r>
-        <w:rPr>
-          <w:rFonts w:asciiTheme="majorHAnsi" w:hAnsiTheme="majorHAnsi" w:cstheme="majorHAnsi"/>
-          <w:sz w:val="22"/>
-          <w:szCs w:val="22"/>
-        </w:rPr>
-        <w:t>iTree</w:t>
-      </w:r>
-      <w:proofErr w:type="spellEnd"/>
-      <w:r>
-        <w:rPr>
-          <w:rFonts w:asciiTheme="majorHAnsi" w:hAnsiTheme="majorHAnsi" w:cstheme="majorHAnsi"/>
-          <w:sz w:val="22"/>
-          <w:szCs w:val="22"/>
-        </w:rPr>
-        <w:t>,</w:t>
+        <w:t xml:space="preserve"> using iTree,</w:t>
       </w:r>
       <w:r>
         <w:rPr>
@@ -2698,7 +2674,6 @@
         </w:rPr>
         <w:t xml:space="preserve"> </w:t>
       </w:r>
-      <w:proofErr w:type="spellStart"/>
       <w:r>
         <w:rPr>
           <w:rFonts w:asciiTheme="majorHAnsi" w:hAnsiTheme="majorHAnsi" w:cstheme="majorHAnsi"/>
@@ -2709,7 +2684,6 @@
         </w:rPr>
         <w:t>TreePeople</w:t>
       </w:r>
-      <w:proofErr w:type="spellEnd"/>
       <w:r>
         <w:rPr>
           <w:rFonts w:asciiTheme="majorHAnsi" w:hAnsiTheme="majorHAnsi" w:cstheme="majorHAnsi"/>
@@ -3475,42 +3449,22 @@
         </w:rPr>
         <w:t xml:space="preserve"> (</w:t>
       </w:r>
-      <w:proofErr w:type="spellStart"/>
-      <w:r>
-        <w:rPr>
-          <w:rFonts w:asciiTheme="majorHAnsi" w:hAnsiTheme="majorHAnsi" w:cstheme="majorHAnsi"/>
-          <w:sz w:val="22"/>
-          <w:szCs w:val="22"/>
-        </w:rPr>
-        <w:t>Rmarkdown</w:t>
-      </w:r>
-      <w:proofErr w:type="spellEnd"/>
-      <w:r>
-        <w:rPr>
-          <w:rFonts w:asciiTheme="majorHAnsi" w:hAnsiTheme="majorHAnsi" w:cstheme="majorHAnsi"/>
-          <w:sz w:val="22"/>
-          <w:szCs w:val="22"/>
-        </w:rPr>
-        <w:t>,</w:t>
-      </w:r>
-      <w:r>
-        <w:rPr>
-          <w:rFonts w:asciiTheme="majorHAnsi" w:hAnsiTheme="majorHAnsi" w:cstheme="majorHAnsi"/>
-          <w:sz w:val="22"/>
-          <w:szCs w:val="22"/>
-        </w:rPr>
-        <w:t xml:space="preserve"> </w:t>
-      </w:r>
-      <w:proofErr w:type="spellStart"/>
-      <w:r>
-        <w:rPr>
-          <w:rFonts w:asciiTheme="majorHAnsi" w:hAnsiTheme="majorHAnsi" w:cstheme="majorHAnsi"/>
-          <w:sz w:val="22"/>
-          <w:szCs w:val="22"/>
-        </w:rPr>
-        <w:t>Tidyverse</w:t>
-      </w:r>
-      <w:proofErr w:type="spellEnd"/>
+      <w:r>
+        <w:rPr>
+          <w:rFonts w:asciiTheme="majorHAnsi" w:hAnsiTheme="majorHAnsi" w:cstheme="majorHAnsi"/>
+          <w:sz w:val="22"/>
+          <w:szCs w:val="22"/>
+        </w:rPr>
+        <w:t>Rmarkdown,</w:t>
+      </w:r>
+      <w:r>
+        <w:rPr>
+          <w:rFonts w:asciiTheme="majorHAnsi" w:hAnsiTheme="majorHAnsi" w:cstheme="majorHAnsi"/>
+          <w:sz w:val="22"/>
+          <w:szCs w:val="22"/>
+        </w:rPr>
+        <w:t xml:space="preserve"> Tidyverse</w:t>
+      </w:r>
       <w:r>
         <w:rPr>
           <w:rFonts w:asciiTheme="majorHAnsi" w:hAnsiTheme="majorHAnsi" w:cstheme="majorHAnsi"/>
@@ -3519,23 +3473,13 @@
         </w:rPr>
         <w:t xml:space="preserve">, </w:t>
       </w:r>
-      <w:proofErr w:type="spellStart"/>
-      <w:r>
-        <w:rPr>
-          <w:rFonts w:asciiTheme="majorHAnsi" w:hAnsiTheme="majorHAnsi" w:cstheme="majorHAnsi"/>
-          <w:sz w:val="22"/>
-          <w:szCs w:val="22"/>
-        </w:rPr>
-        <w:t>ShinyR</w:t>
-      </w:r>
-      <w:proofErr w:type="spellEnd"/>
-      <w:r>
-        <w:rPr>
-          <w:rFonts w:asciiTheme="majorHAnsi" w:hAnsiTheme="majorHAnsi" w:cstheme="majorHAnsi"/>
-          <w:sz w:val="22"/>
-          <w:szCs w:val="22"/>
-        </w:rPr>
-        <w:t>,</w:t>
+      <w:r>
+        <w:rPr>
+          <w:rFonts w:asciiTheme="majorHAnsi" w:hAnsiTheme="majorHAnsi" w:cstheme="majorHAnsi"/>
+          <w:sz w:val="22"/>
+          <w:szCs w:val="22"/>
+        </w:rPr>
+        <w:t>ShinyR,</w:t>
       </w:r>
       <w:r>
         <w:rPr>
@@ -3718,7 +3662,6 @@
         </w:rPr>
         <w:t xml:space="preserve"> </w:t>
       </w:r>
-      <w:proofErr w:type="spellStart"/>
       <w:r>
         <w:rPr>
           <w:rFonts w:asciiTheme="majorHAnsi" w:hAnsiTheme="majorHAnsi" w:cstheme="majorHAnsi"/>
@@ -3735,7 +3678,6 @@
         </w:rPr>
         <w:t>upyter</w:t>
       </w:r>
-      <w:proofErr w:type="spellEnd"/>
       <w:r>
         <w:rPr>
           <w:rFonts w:asciiTheme="majorHAnsi" w:hAnsiTheme="majorHAnsi" w:cstheme="majorHAnsi"/>
@@ -3792,7 +3734,6 @@
         </w:rPr>
         <w:t xml:space="preserve">Google Earth Engine; </w:t>
       </w:r>
-      <w:proofErr w:type="spellStart"/>
       <w:r>
         <w:rPr>
           <w:rFonts w:asciiTheme="majorHAnsi" w:hAnsiTheme="majorHAnsi" w:cstheme="majorHAnsi"/>
@@ -3801,7 +3742,6 @@
         </w:rPr>
         <w:t>SalesForce</w:t>
       </w:r>
-      <w:proofErr w:type="spellEnd"/>
       <w:r>
         <w:rPr>
           <w:rFonts w:asciiTheme="majorHAnsi" w:hAnsiTheme="majorHAnsi" w:cstheme="majorHAnsi"/>
@@ -3832,77 +3772,47 @@
           <w:sz w:val="22"/>
           <w:szCs w:val="22"/>
         </w:rPr>
+        <w:t xml:space="preserve"> TreePlotter</w:t>
+      </w:r>
+      <w:r>
+        <w:rPr>
+          <w:rFonts w:asciiTheme="majorHAnsi" w:hAnsiTheme="majorHAnsi" w:cstheme="majorHAnsi"/>
+          <w:sz w:val="22"/>
+          <w:szCs w:val="22"/>
+        </w:rPr>
+        <w:t>;</w:t>
+      </w:r>
+      <w:r>
+        <w:rPr>
+          <w:rFonts w:asciiTheme="majorHAnsi" w:hAnsiTheme="majorHAnsi" w:cstheme="majorHAnsi"/>
+          <w:sz w:val="22"/>
+          <w:szCs w:val="22"/>
+        </w:rPr>
+        <w:t xml:space="preserve"> Davey Resource Group’s TreeKeeper</w:t>
+      </w:r>
+      <w:r>
+        <w:rPr>
+          <w:rFonts w:asciiTheme="majorHAnsi" w:hAnsiTheme="majorHAnsi" w:cstheme="majorHAnsi"/>
+          <w:sz w:val="22"/>
+          <w:szCs w:val="22"/>
+        </w:rPr>
+        <w:t>;</w:t>
+      </w:r>
+      <w:r>
+        <w:rPr>
+          <w:rFonts w:asciiTheme="majorHAnsi" w:hAnsiTheme="majorHAnsi" w:cstheme="majorHAnsi"/>
+          <w:sz w:val="22"/>
+          <w:szCs w:val="22"/>
+        </w:rPr>
         <w:t xml:space="preserve"> </w:t>
       </w:r>
-      <w:proofErr w:type="spellStart"/>
-      <w:r>
-        <w:rPr>
-          <w:rFonts w:asciiTheme="majorHAnsi" w:hAnsiTheme="majorHAnsi" w:cstheme="majorHAnsi"/>
-          <w:sz w:val="22"/>
-          <w:szCs w:val="22"/>
-        </w:rPr>
-        <w:t>TreePlotter</w:t>
-      </w:r>
-      <w:proofErr w:type="spellEnd"/>
-      <w:r>
-        <w:rPr>
-          <w:rFonts w:asciiTheme="majorHAnsi" w:hAnsiTheme="majorHAnsi" w:cstheme="majorHAnsi"/>
-          <w:sz w:val="22"/>
-          <w:szCs w:val="22"/>
-        </w:rPr>
-        <w:t>;</w:t>
-      </w:r>
-      <w:r>
-        <w:rPr>
-          <w:rFonts w:asciiTheme="majorHAnsi" w:hAnsiTheme="majorHAnsi" w:cstheme="majorHAnsi"/>
-          <w:sz w:val="22"/>
-          <w:szCs w:val="22"/>
-        </w:rPr>
-        <w:t xml:space="preserve"> Davey Resource Group’s </w:t>
-      </w:r>
-      <w:proofErr w:type="spellStart"/>
-      <w:r>
-        <w:rPr>
-          <w:rFonts w:asciiTheme="majorHAnsi" w:hAnsiTheme="majorHAnsi" w:cstheme="majorHAnsi"/>
-          <w:sz w:val="22"/>
-          <w:szCs w:val="22"/>
-        </w:rPr>
-        <w:t>TreeKeeper</w:t>
-      </w:r>
-      <w:proofErr w:type="spellEnd"/>
-      <w:r>
-        <w:rPr>
-          <w:rFonts w:asciiTheme="majorHAnsi" w:hAnsiTheme="majorHAnsi" w:cstheme="majorHAnsi"/>
-          <w:sz w:val="22"/>
-          <w:szCs w:val="22"/>
-        </w:rPr>
-        <w:t>;</w:t>
-      </w:r>
-      <w:r>
-        <w:rPr>
-          <w:rFonts w:asciiTheme="majorHAnsi" w:hAnsiTheme="majorHAnsi" w:cstheme="majorHAnsi"/>
-          <w:sz w:val="22"/>
-          <w:szCs w:val="22"/>
-        </w:rPr>
-        <w:t xml:space="preserve"> </w:t>
-      </w:r>
-      <w:proofErr w:type="spellStart"/>
-      <w:r>
-        <w:rPr>
-          <w:rFonts w:asciiTheme="majorHAnsi" w:hAnsiTheme="majorHAnsi" w:cstheme="majorHAnsi"/>
-          <w:sz w:val="22"/>
-          <w:szCs w:val="22"/>
-        </w:rPr>
-        <w:t>iTree</w:t>
-      </w:r>
-      <w:proofErr w:type="spellEnd"/>
-      <w:r>
-        <w:rPr>
-          <w:rFonts w:asciiTheme="majorHAnsi" w:hAnsiTheme="majorHAnsi" w:cstheme="majorHAnsi"/>
-          <w:sz w:val="22"/>
-          <w:szCs w:val="22"/>
-        </w:rPr>
-        <w:t xml:space="preserve">; </w:t>
+      <w:r>
+        <w:rPr>
+          <w:rFonts w:asciiTheme="majorHAnsi" w:hAnsiTheme="majorHAnsi" w:cstheme="majorHAnsi"/>
+          <w:sz w:val="22"/>
+          <w:szCs w:val="22"/>
+        </w:rPr>
+        <w:t xml:space="preserve">iTree; </w:t>
       </w:r>
       <w:r>
         <w:rPr>

</xml_diff>